<commit_message>
fix some problems in the front
</commit_message>
<xml_diff>
--- a/Rapport.docx
+++ b/Rapport.docx
@@ -107,16 +107,16 @@
         <mc:AlternateContent>
           <mc:Choice Requires="wps">
             <w:drawing>
-              <wp:anchor distT="0" distB="0" distL="114300" distR="114300" simplePos="0" relativeHeight="251659264" behindDoc="0" locked="0" layoutInCell="1" allowOverlap="1" wp14:anchorId="39A32BD5" wp14:editId="560045B5">
+              <wp:anchor distT="0" distB="0" distL="114300" distR="114300" simplePos="0" relativeHeight="251659264" behindDoc="0" locked="0" layoutInCell="1" allowOverlap="1" wp14:anchorId="39A32BD5" wp14:editId="71F907BE">
                 <wp:simplePos x="0" y="0"/>
                 <wp:positionH relativeFrom="margin">
-                  <wp:align>right</wp:align>
+                  <wp:align>left</wp:align>
                 </wp:positionH>
                 <wp:positionV relativeFrom="paragraph">
-                  <wp:posOffset>368300</wp:posOffset>
+                  <wp:posOffset>365760</wp:posOffset>
                 </wp:positionV>
-                <wp:extent cx="5875020" cy="960120"/>
-                <wp:effectExtent l="0" t="0" r="11430" b="11430"/>
+                <wp:extent cx="6553200" cy="960120"/>
+                <wp:effectExtent l="0" t="0" r="19050" b="11430"/>
                 <wp:wrapNone/>
                 <wp:docPr id="470698972" name="Rectangle : coins arrondis 2"/>
                 <wp:cNvGraphicFramePr/>
@@ -127,7 +127,7 @@
                       <wps:spPr>
                         <a:xfrm>
                           <a:off x="0" y="0"/>
-                          <a:ext cx="5875020" cy="960120"/>
+                          <a:ext cx="6553200" cy="960120"/>
                         </a:xfrm>
                         <a:prstGeom prst="roundRect">
                           <a:avLst/>
@@ -197,7 +197,7 @@
           </mc:Choice>
           <mc:Fallback>
             <w:pict>
-              <v:roundrect w14:anchorId="39A32BD5" id="Rectangle : coins arrondis 2" o:spid="_x0000_s1026" style="position:absolute;margin-left:411.4pt;margin-top:29pt;width:462.6pt;height:75.6pt;z-index:251659264;visibility:visible;mso-wrap-style:square;mso-width-percent:0;mso-wrap-distance-left:9pt;mso-wrap-distance-top:0;mso-wrap-distance-right:9pt;mso-wrap-distance-bottom:0;mso-position-horizontal:right;mso-position-horizontal-relative:margin;mso-position-vertical:absolute;mso-position-vertical-relative:text;mso-width-percent:0;mso-width-relative:margin;v-text-anchor:middle" arcsize="10923f" o:gfxdata="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" fillcolor="#4e95d9 [1631]" strokecolor="#030e13 [484]" strokeweight="1pt">
+              <v:roundrect w14:anchorId="39A32BD5" id="Rectangle : coins arrondis 2" o:spid="_x0000_s1026" style="position:absolute;margin-left:0;margin-top:28.8pt;width:516pt;height:75.6pt;z-index:251659264;visibility:visible;mso-wrap-style:square;mso-width-percent:0;mso-wrap-distance-left:9pt;mso-wrap-distance-top:0;mso-wrap-distance-right:9pt;mso-wrap-distance-bottom:0;mso-position-horizontal:left;mso-position-horizontal-relative:margin;mso-position-vertical:absolute;mso-position-vertical-relative:text;mso-width-percent:0;mso-width-relative:margin;v-text-anchor:middle" arcsize="10923f" o:gfxdata="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" fillcolor="#4e95d9 [1631]" strokecolor="#030e13 [484]" strokeweight="1pt">
                 <v:stroke joinstyle="miter"/>
                 <v:textbox>
                   <w:txbxContent>
@@ -900,25 +900,7 @@
           <w:sz w:val="28"/>
           <w:szCs w:val="28"/>
         </w:rPr>
-        <w:t xml:space="preserve">Ce projet a été une occasion précieuse de mettre en pratique nos </w:t>
-      </w:r>
-      <w:proofErr w:type="gramStart"/>
-      <w:r>
-        <w:rPr>
-          <w:rFonts w:ascii="Calibri" w:hAnsi="Calibri" w:cs="Calibri"/>
-          <w:sz w:val="28"/>
-          <w:szCs w:val="28"/>
-        </w:rPr>
-        <w:t>compétences</w:t>
-      </w:r>
-      <w:proofErr w:type="gramEnd"/>
-      <w:r>
-        <w:rPr>
-          <w:rFonts w:ascii="Calibri" w:hAnsi="Calibri" w:cs="Calibri"/>
-          <w:sz w:val="28"/>
-          <w:szCs w:val="28"/>
-        </w:rPr>
-        <w:t xml:space="preserve"> en ingénierie logicielle et de contribuer à l'amélioration des processus internes de l'entreprise. Grâce à cette expérience, nous avons pu approfondir notre compréhension des défis réels rencontrés dans un environnement professionnel et développer des solutions technologiques adaptées aux besoins spécifiques de l'entreprise </w:t>
+        <w:t xml:space="preserve">Ce projet a été une occasion précieuse de mettre en pratique nos compétences en ingénierie logicielle et de contribuer à l'amélioration des processus internes de l'entreprise. Grâce à cette expérience, nous avons pu approfondir notre compréhension des défis réels rencontrés dans un environnement professionnel et développer des solutions technologiques adaptées aux besoins spécifiques de l'entreprise </w:t>
       </w:r>
       <w:proofErr w:type="spellStart"/>
       <w:r>
@@ -3128,15 +3110,7 @@
         <w:ind w:left="0"/>
       </w:pPr>
       <w:r>
-        <w:t xml:space="preserve">Pour répondre à notre question, nous devons analyser et comprendre les besoins du </w:t>
-      </w:r>
-      <w:proofErr w:type="gramStart"/>
-      <w:r>
-        <w:t>projet</w:t>
-      </w:r>
-      <w:proofErr w:type="gramEnd"/>
-      <w:r>
-        <w:t xml:space="preserve"> afin de bien choisir nos technologies. </w:t>
+        <w:t xml:space="preserve">Pour répondre à notre question, nous devons analyser et comprendre les besoins du projet afin de bien choisir nos technologies. </w:t>
       </w:r>
     </w:p>
     <w:p>
@@ -4334,8 +4308,8 @@
     </w:p>
     <w:p>
       <w:pPr>
-        <w:spacing w:after="3" w:line="3679" w:lineRule="auto"/>
-        <w:ind w:firstLine="242"/>
+        <w:spacing w:after="3" w:line="240" w:lineRule="auto"/>
+        <w:ind w:firstLine="244"/>
         <w:jc w:val="center"/>
         <w:rPr>
           <w:noProof/>
@@ -4403,6 +4377,138 @@
           <w:sz w:val="28"/>
         </w:rPr>
         <w:t xml:space="preserve"> </w:t>
+      </w:r>
+    </w:p>
+    <w:p>
+      <w:pPr>
+        <w:spacing w:after="3" w:line="240" w:lineRule="auto"/>
+        <w:ind w:firstLine="244"/>
+        <w:jc w:val="center"/>
+        <w:rPr>
+          <w:noProof/>
+          <w:color w:val="FF0000"/>
+          <w:sz w:val="28"/>
+        </w:rPr>
+      </w:pPr>
+    </w:p>
+    <w:p>
+      <w:pPr>
+        <w:spacing w:after="3" w:line="360" w:lineRule="auto"/>
+        <w:ind w:right="647"/>
+        <w:rPr>
+          <w:sz w:val="24"/>
+          <w:szCs w:val="24"/>
+        </w:rPr>
+      </w:pPr>
+      <w:r>
+        <w:rPr>
+          <w:color w:val="C00000"/>
+          <w:sz w:val="24"/>
+          <w:szCs w:val="24"/>
+        </w:rPr>
+        <w:t>Spring Boot</w:t>
+      </w:r>
+      <w:r>
+        <w:rPr>
+          <w:color w:val="C00000"/>
+          <w:sz w:val="24"/>
+          <w:szCs w:val="24"/>
+        </w:rPr>
+        <w:t xml:space="preserve"> : </w:t>
+      </w:r>
+      <w:r>
+        <w:rPr>
+          <w:sz w:val="24"/>
+          <w:szCs w:val="24"/>
+        </w:rPr>
+        <w:t xml:space="preserve">Spring Boot est un </w:t>
+      </w:r>
+      <w:proofErr w:type="spellStart"/>
+      <w:r>
+        <w:rPr>
+          <w:sz w:val="24"/>
+          <w:szCs w:val="24"/>
+        </w:rPr>
+        <w:t>framework</w:t>
+      </w:r>
+      <w:proofErr w:type="spellEnd"/>
+      <w:r>
+        <w:rPr>
+          <w:sz w:val="24"/>
+          <w:szCs w:val="24"/>
+        </w:rPr>
+        <w:t xml:space="preserve"> Java open source qui simplifie la création d'applications Spring autonomes et prêtes pour la production grâce à une configuration minimale et des dépendances intégrées.</w:t>
+      </w:r>
+      <w:r>
+        <w:rPr>
+          <w:sz w:val="24"/>
+          <w:szCs w:val="24"/>
+        </w:rPr>
+        <w:t xml:space="preserve"> </w:t>
+      </w:r>
+    </w:p>
+    <w:p>
+      <w:pPr>
+        <w:spacing w:after="3" w:line="360" w:lineRule="auto"/>
+        <w:ind w:left="851" w:right="646"/>
+        <w:jc w:val="center"/>
+        <w:rPr>
+          <w:sz w:val="24"/>
+          <w:szCs w:val="24"/>
+        </w:rPr>
+      </w:pPr>
+      <w:r>
+        <w:rPr>
+          <w:noProof/>
+        </w:rPr>
+        <w:drawing>
+          <wp:inline distT="0" distB="0" distL="0" distR="0" wp14:anchorId="0A64CD9E" wp14:editId="6FEDDA5B">
+            <wp:extent cx="2247900" cy="1180893"/>
+            <wp:effectExtent l="0" t="0" r="0" b="0"/>
+            <wp:docPr id="808234936" name="Image 3" descr="Java Spring Boot — Intro. First of all, Spring Boot consists of… | by  mnaufalazwar | Medium"/>
+            <wp:cNvGraphicFramePr>
+              <a:graphicFrameLocks xmlns:a="http://schemas.openxmlformats.org/drawingml/2006/main" noChangeAspect="1"/>
+            </wp:cNvGraphicFramePr>
+            <a:graphic xmlns:a="http://schemas.openxmlformats.org/drawingml/2006/main">
+              <a:graphicData uri="http://schemas.openxmlformats.org/drawingml/2006/picture">
+                <pic:pic xmlns:pic="http://schemas.openxmlformats.org/drawingml/2006/picture">
+                  <pic:nvPicPr>
+                    <pic:cNvPr id="0" name="Picture 3" descr="Java Spring Boot — Intro. First of all, Spring Boot consists of… | by  mnaufalazwar | Medium"/>
+                    <pic:cNvPicPr>
+                      <a:picLocks noChangeAspect="1" noChangeArrowheads="1"/>
+                    </pic:cNvPicPr>
+                  </pic:nvPicPr>
+                  <pic:blipFill>
+                    <a:blip r:embed="rId17" cstate="print">
+                      <a:extLst>
+                        <a:ext uri="{28A0092B-C50C-407E-A947-70E740481C1C}">
+                          <a14:useLocalDpi xmlns:a14="http://schemas.microsoft.com/office/drawing/2010/main" val="0"/>
+                        </a:ext>
+                      </a:extLst>
+                    </a:blip>
+                    <a:srcRect/>
+                    <a:stretch>
+                      <a:fillRect/>
+                    </a:stretch>
+                  </pic:blipFill>
+                  <pic:spPr bwMode="auto">
+                    <a:xfrm>
+                      <a:off x="0" y="0"/>
+                      <a:ext cx="2257225" cy="1185792"/>
+                    </a:xfrm>
+                    <a:prstGeom prst="rect">
+                      <a:avLst/>
+                    </a:prstGeom>
+                    <a:noFill/>
+                    <a:ln>
+                      <a:noFill/>
+                    </a:ln>
+                  </pic:spPr>
+                </pic:pic>
+              </a:graphicData>
+            </a:graphic>
+          </wp:inline>
+        </w:drawing>
       </w:r>
     </w:p>
     <w:p>
@@ -6248,7 +6354,7 @@
   <w:style w:type="paragraph" w:default="1" w:styleId="Normal">
     <w:name w:val="Normal"/>
     <w:qFormat/>
-    <w:rsid w:val="00CB1810"/>
+    <w:rsid w:val="007520DB"/>
   </w:style>
   <w:style w:type="paragraph" w:styleId="Titre1">
     <w:name w:val="heading 1"/>

</xml_diff>